<commit_message>
penyusunan yang nulis modul tahsin siapa aja
</commit_message>
<xml_diff>
--- a/pesantren/membuat modul tahsin/KONSEP TAHSIN (1). Update.docx
+++ b/pesantren/membuat modul tahsin/KONSEP TAHSIN (1). Update.docx
@@ -151,13 +151,7 @@
         <w:rPr>
           <w:color w:val="000000"/>
         </w:rPr>
-        <w:t>, contoh contohnya per kata sampai setengah bar</w:t>
-      </w:r>
-      <w:r>
-        <w:rPr>
-          <w:color w:val="000000"/>
-        </w:rPr>
-        <w:t>is (Ustazah : Marwa, Yani, orin)</w:t>
+        <w:t>, contoh contohnya per kata sampai setengah baris (Ustazah : Marwa, Yani, orin)</w:t>
       </w:r>
       <w:r>
         <w:rPr>
@@ -539,8 +533,6 @@
       <w:r>
         <w:t>Huruf-huruf diawal surah (sudah)</w:t>
       </w:r>
-      <w:bookmarkStart w:id="0" w:name="_GoBack"/>
-      <w:bookmarkEnd w:id="0"/>
     </w:p>
     <w:p>
       <w:pPr>
@@ -570,8 +562,6 @@
       </w:r>
       <w:r>
         <w:tab/>
-      </w:r>
-      <w:r>
         <w:t>Lembar akhir buat latihan ujian..</w:t>
       </w:r>
     </w:p>
@@ -672,8 +662,6 @@
       </w:pPr>
       <w:r>
         <w:tab/>
-      </w:r>
-      <w:r>
         <w:t>Ust. Zakki</w:t>
       </w:r>
     </w:p>
@@ -1039,8 +1027,6 @@
       </w:pPr>
       <w:r>
         <w:tab/>
-      </w:r>
-      <w:r>
         <w:t>Ust. Zein</w:t>
       </w:r>
     </w:p>
@@ -1229,167 +1215,167 @@
         </w:pBdr>
         <w:spacing w:after="0"/>
       </w:pPr>
-      <w:bookmarkStart w:id="1" w:name="_heading=h.gjdgxs" w:colFirst="0" w:colLast="0"/>
+      <w:bookmarkStart w:id="0" w:name="_heading=h.gjdgxs" w:colFirst="0" w:colLast="0"/>
+      <w:bookmarkEnd w:id="0"/>
+      <w:r>
+        <w:rPr>
+          <w:color w:val="000000"/>
+        </w:rPr>
+        <w:t>Itmamul harokat</w:t>
+      </w:r>
+    </w:p>
+    <w:p>
+      <w:pPr>
+        <w:numPr>
+          <w:ilvl w:val="0"/>
+          <w:numId w:val="2"/>
+        </w:numPr>
+        <w:pBdr>
+          <w:top w:val="nil"/>
+          <w:left w:val="nil"/>
+          <w:bottom w:val="nil"/>
+          <w:right w:val="nil"/>
+          <w:between w:val="nil"/>
+        </w:pBdr>
+        <w:spacing w:after="0"/>
+      </w:pPr>
+      <w:r>
+        <w:rPr>
+          <w:color w:val="000000"/>
+        </w:rPr>
+        <w:t>Makhroj huruf</w:t>
+      </w:r>
+    </w:p>
+    <w:p>
+      <w:pPr>
+        <w:numPr>
+          <w:ilvl w:val="0"/>
+          <w:numId w:val="2"/>
+        </w:numPr>
+        <w:pBdr>
+          <w:top w:val="nil"/>
+          <w:left w:val="nil"/>
+          <w:bottom w:val="nil"/>
+          <w:right w:val="nil"/>
+          <w:between w:val="nil"/>
+        </w:pBdr>
+        <w:spacing w:after="0"/>
+      </w:pPr>
+      <w:r>
+        <w:rPr>
+          <w:color w:val="000000"/>
+        </w:rPr>
+        <w:t>Sifat huruf</w:t>
+      </w:r>
+    </w:p>
+    <w:p>
+      <w:pPr>
+        <w:pBdr>
+          <w:top w:val="nil"/>
+          <w:left w:val="nil"/>
+          <w:bottom w:val="nil"/>
+          <w:right w:val="nil"/>
+          <w:between w:val="nil"/>
+        </w:pBdr>
+        <w:spacing w:after="0"/>
+      </w:pPr>
+      <w:r>
+        <w:tab/>
+        <w:t>Ust. Rezky</w:t>
+      </w:r>
+    </w:p>
+    <w:p>
+      <w:pPr>
+        <w:numPr>
+          <w:ilvl w:val="0"/>
+          <w:numId w:val="2"/>
+        </w:numPr>
+        <w:pBdr>
+          <w:top w:val="nil"/>
+          <w:left w:val="nil"/>
+          <w:bottom w:val="nil"/>
+          <w:right w:val="nil"/>
+          <w:between w:val="nil"/>
+        </w:pBdr>
+        <w:spacing w:after="0"/>
+      </w:pPr>
+      <w:r>
+        <w:rPr>
+          <w:color w:val="000000"/>
+        </w:rPr>
+        <w:t xml:space="preserve"> Kalimatul makhsushoh (ghorib)</w:t>
+      </w:r>
+    </w:p>
+    <w:p>
+      <w:pPr>
+        <w:numPr>
+          <w:ilvl w:val="0"/>
+          <w:numId w:val="2"/>
+        </w:numPr>
+        <w:pBdr>
+          <w:top w:val="nil"/>
+          <w:left w:val="nil"/>
+          <w:bottom w:val="nil"/>
+          <w:right w:val="nil"/>
+          <w:between w:val="nil"/>
+        </w:pBdr>
+        <w:spacing w:after="0"/>
+      </w:pPr>
+      <w:r>
+        <w:rPr>
+          <w:color w:val="000000"/>
+        </w:rPr>
+        <w:t>Tingkatan ghunnah</w:t>
+      </w:r>
+    </w:p>
+    <w:p>
+      <w:pPr>
+        <w:numPr>
+          <w:ilvl w:val="0"/>
+          <w:numId w:val="2"/>
+        </w:numPr>
+        <w:pBdr>
+          <w:top w:val="nil"/>
+          <w:left w:val="nil"/>
+          <w:bottom w:val="nil"/>
+          <w:right w:val="nil"/>
+          <w:between w:val="nil"/>
+        </w:pBdr>
+        <w:spacing w:after="0"/>
+      </w:pPr>
+      <w:r>
+        <w:rPr>
+          <w:color w:val="000000"/>
+        </w:rPr>
+        <w:t>Nabr</w:t>
+      </w:r>
+    </w:p>
+    <w:p>
+      <w:pPr>
+        <w:numPr>
+          <w:ilvl w:val="0"/>
+          <w:numId w:val="2"/>
+        </w:numPr>
+        <w:pBdr>
+          <w:top w:val="nil"/>
+          <w:left w:val="nil"/>
+          <w:bottom w:val="nil"/>
+          <w:right w:val="nil"/>
+          <w:between w:val="nil"/>
+        </w:pBdr>
+        <w:spacing w:after="0"/>
+      </w:pPr>
+      <w:r>
+        <w:rPr>
+          <w:color w:val="000000"/>
+        </w:rPr>
+        <w:t>Materi Tajwid (Buku Put</w:t>
+      </w:r>
+      <w:r>
+        <w:t>ih)</w:t>
+      </w:r>
+      <w:bookmarkStart w:id="1" w:name="_GoBack"/>
       <w:bookmarkEnd w:id="1"/>
-      <w:r>
-        <w:rPr>
-          <w:color w:val="000000"/>
-        </w:rPr>
-        <w:t>Itmamul harokat</w:t>
-      </w:r>
-    </w:p>
-    <w:p>
-      <w:pPr>
-        <w:numPr>
-          <w:ilvl w:val="0"/>
-          <w:numId w:val="2"/>
-        </w:numPr>
-        <w:pBdr>
-          <w:top w:val="nil"/>
-          <w:left w:val="nil"/>
-          <w:bottom w:val="nil"/>
-          <w:right w:val="nil"/>
-          <w:between w:val="nil"/>
-        </w:pBdr>
-        <w:spacing w:after="0"/>
-      </w:pPr>
-      <w:r>
-        <w:rPr>
-          <w:color w:val="000000"/>
-        </w:rPr>
-        <w:t>Makhroj huruf</w:t>
-      </w:r>
-    </w:p>
-    <w:p>
-      <w:pPr>
-        <w:numPr>
-          <w:ilvl w:val="0"/>
-          <w:numId w:val="2"/>
-        </w:numPr>
-        <w:pBdr>
-          <w:top w:val="nil"/>
-          <w:left w:val="nil"/>
-          <w:bottom w:val="nil"/>
-          <w:right w:val="nil"/>
-          <w:between w:val="nil"/>
-        </w:pBdr>
-        <w:spacing w:after="0"/>
-      </w:pPr>
-      <w:r>
-        <w:rPr>
-          <w:color w:val="000000"/>
-        </w:rPr>
-        <w:t>Sifat huruf</w:t>
-      </w:r>
-    </w:p>
-    <w:p>
-      <w:pPr>
-        <w:pBdr>
-          <w:top w:val="nil"/>
-          <w:left w:val="nil"/>
-          <w:bottom w:val="nil"/>
-          <w:right w:val="nil"/>
-          <w:between w:val="nil"/>
-        </w:pBdr>
-        <w:spacing w:after="0"/>
-      </w:pPr>
-      <w:r>
-        <w:tab/>
-      </w:r>
-      <w:r>
-        <w:t>Ust. Rezky</w:t>
-      </w:r>
-    </w:p>
-    <w:p>
-      <w:pPr>
-        <w:numPr>
-          <w:ilvl w:val="0"/>
-          <w:numId w:val="2"/>
-        </w:numPr>
-        <w:pBdr>
-          <w:top w:val="nil"/>
-          <w:left w:val="nil"/>
-          <w:bottom w:val="nil"/>
-          <w:right w:val="nil"/>
-          <w:between w:val="nil"/>
-        </w:pBdr>
-        <w:spacing w:after="0"/>
-      </w:pPr>
-      <w:r>
-        <w:rPr>
-          <w:color w:val="000000"/>
-        </w:rPr>
-        <w:t xml:space="preserve"> Kalimatul makhsushoh (ghorib)</w:t>
-      </w:r>
-    </w:p>
-    <w:p>
-      <w:pPr>
-        <w:numPr>
-          <w:ilvl w:val="0"/>
-          <w:numId w:val="2"/>
-        </w:numPr>
-        <w:pBdr>
-          <w:top w:val="nil"/>
-          <w:left w:val="nil"/>
-          <w:bottom w:val="nil"/>
-          <w:right w:val="nil"/>
-          <w:between w:val="nil"/>
-        </w:pBdr>
-        <w:spacing w:after="0"/>
-      </w:pPr>
-      <w:r>
-        <w:rPr>
-          <w:color w:val="000000"/>
-        </w:rPr>
-        <w:t>Tingkatan ghunnah</w:t>
-      </w:r>
-    </w:p>
-    <w:p>
-      <w:pPr>
-        <w:numPr>
-          <w:ilvl w:val="0"/>
-          <w:numId w:val="2"/>
-        </w:numPr>
-        <w:pBdr>
-          <w:top w:val="nil"/>
-          <w:left w:val="nil"/>
-          <w:bottom w:val="nil"/>
-          <w:right w:val="nil"/>
-          <w:between w:val="nil"/>
-        </w:pBdr>
-        <w:spacing w:after="0"/>
-      </w:pPr>
-      <w:r>
-        <w:rPr>
-          <w:color w:val="000000"/>
-        </w:rPr>
-        <w:t>Nabr</w:t>
-      </w:r>
-    </w:p>
-    <w:p>
-      <w:pPr>
-        <w:numPr>
-          <w:ilvl w:val="0"/>
-          <w:numId w:val="2"/>
-        </w:numPr>
-        <w:pBdr>
-          <w:top w:val="nil"/>
-          <w:left w:val="nil"/>
-          <w:bottom w:val="nil"/>
-          <w:right w:val="nil"/>
-          <w:between w:val="nil"/>
-        </w:pBdr>
-        <w:spacing w:after="0"/>
-      </w:pPr>
-      <w:r>
-        <w:rPr>
-          <w:color w:val="000000"/>
-        </w:rPr>
-        <w:t>Materi Tajwid (Buku Put</w:t>
-      </w:r>
-      <w:r>
-        <w:t>ih)</w:t>
-      </w:r>
     </w:p>
     <w:p>
       <w:pPr>
@@ -1466,13 +1452,7 @@
         <w:rPr>
           <w:color w:val="000000"/>
         </w:rPr>
-        <w:t>Konsep tahsin adalah talaqqi, dan sistem modul kelompok. Artinya setiap murid dalam 1 kelompok harus mengikuti pembelajaran secara tertib halaman bersama guru, jika ada ketinggalan halaman wajib mengejar dengan cara mendatangi guru tersebut untuk belajar d</w:t>
-      </w:r>
-      <w:r>
-        <w:rPr>
-          <w:color w:val="000000"/>
-        </w:rPr>
-        <w:t>i halaman yang tertinggal. Sehingga setiap murid tidak ada yang ketinggalan marhalah bersama kelompoknya</w:t>
+        <w:t>Konsep tahsin adalah talaqqi, dan sistem modul kelompok. Artinya setiap murid dalam 1 kelompok harus mengikuti pembelajaran secara tertib halaman bersama guru, jika ada ketinggalan halaman wajib mengejar dengan cara mendatangi guru tersebut untuk belajar di halaman yang tertinggal. Sehingga setiap murid tidak ada yang ketinggalan marhalah bersama kelompoknya</w:t>
       </w:r>
     </w:p>
     <w:p>
@@ -1622,13 +1602,7 @@
         <w:rPr>
           <w:color w:val="000000"/>
         </w:rPr>
-        <w:t>Dilanjutkan mem</w:t>
-      </w:r>
-      <w:r>
-        <w:rPr>
-          <w:color w:val="000000"/>
-        </w:rPr>
-        <w:t>baca surah tartil(tingkatan Tahqiq/Tadwir), dengan cara dibacakan terlebih dahulu oleh guru 1 ayat kemudian diikuti oleh murid bersama-sama</w:t>
+        <w:t>Dilanjutkan membaca surah tartil(tingkatan Tahqiq/Tadwir), dengan cara dibacakan terlebih dahulu oleh guru 1 ayat kemudian diikuti oleh murid bersama-sama</w:t>
       </w:r>
     </w:p>
     <w:p>
@@ -1652,13 +1626,7 @@
           <w:color w:val="000000"/>
         </w:rPr>
         <w:lastRenderedPageBreak/>
-        <w:t>Murid membaca ayat dan disimak oleh guru, ditegur dan diingatkan jika ada yang salah kemudian murid mengulang atau m</w:t>
-      </w:r>
-      <w:r>
-        <w:rPr>
-          <w:color w:val="000000"/>
-        </w:rPr>
-        <w:t>emperbaiki bacaannya</w:t>
+        <w:t>Murid membaca ayat dan disimak oleh guru, ditegur dan diingatkan jika ada yang salah kemudian murid mengulang atau memperbaiki bacaannya</w:t>
       </w:r>
     </w:p>
     <w:p>
@@ -1704,13 +1672,7 @@
         <w:rPr>
           <w:color w:val="000000"/>
         </w:rPr>
-        <w:t xml:space="preserve">Setiap materi dalam modul teknisnya </w:t>
-      </w:r>
-      <w:r>
-        <w:rPr>
-          <w:color w:val="000000"/>
-        </w:rPr>
-        <w:t xml:space="preserve">sama, harus dengan talaqqi dari guru. Dibaca oleh guru kemudian di ikuti bersama terlebih dahulu, setelah itu secara bergilir satu per satu </w:t>
+        <w:t xml:space="preserve">Setiap materi dalam modul teknisnya sama, harus dengan talaqqi dari guru. Dibaca oleh guru kemudian di ikuti bersama terlebih dahulu, setelah itu secara bergilir satu per satu </w:t>
       </w:r>
     </w:p>
     <w:p>
@@ -1955,13 +1917,7 @@
         <w:rPr>
           <w:color w:val="000000"/>
         </w:rPr>
-        <w:t>Huruf dan harokat benar. Jika sesuai makhroj dan sifat b</w:t>
-      </w:r>
-      <w:r>
-        <w:rPr>
-          <w:color w:val="000000"/>
-        </w:rPr>
-        <w:t>isa langsung ke kelas lanjut dengan pertimbangan penilaian lain juga</w:t>
+        <w:t>Huruf dan harokat benar. Jika sesuai makhroj dan sifat bisa langsung ke kelas lanjut dengan pertimbangan penilaian lain juga</w:t>
       </w:r>
     </w:p>
     <w:p>
@@ -2119,13 +2075,7 @@
         <w:rPr>
           <w:color w:val="000000"/>
         </w:rPr>
-        <w:t>Jika huruf harokat benar, mad far’I benar, ghunnah tep</w:t>
-      </w:r>
-      <w:r>
-        <w:rPr>
-          <w:color w:val="000000"/>
-        </w:rPr>
-        <w:t>at, bisa bedakan ro’ tebal dan tipis masuk kelas siap</w:t>
+        <w:t>Jika huruf harokat benar, mad far’I benar, ghunnah tepat, bisa bedakan ro’ tebal dan tipis masuk kelas siap</w:t>
       </w:r>
     </w:p>
     <w:p>

</xml_diff>